<commit_message>
add database use paragraph
</commit_message>
<xml_diff>
--- a/Final Report.docx
+++ b/Final Report.docx
@@ -26,13 +26,7 @@
     </w:p>
     <w:p>
       <w:r>
-        <w:t>Fact</w:t>
-      </w:r>
-      <w:r>
-        <w:t>s</w:t>
-      </w:r>
-      <w:r>
-        <w:t>:</w:t>
+        <w:t>Facts:</w:t>
       </w:r>
     </w:p>
     <w:p>
@@ -152,8 +146,6 @@
       <w:pPr>
         <w:ind w:firstLine="360"/>
       </w:pPr>
-      <w:bookmarkStart w:id="0" w:name="_GoBack"/>
-      <w:bookmarkEnd w:id="0"/>
     </w:p>
     <w:p>
       <w:r>
@@ -304,6 +296,16 @@
       <w:r>
         <w:t>From here—the data was graphed for the purpose evaluating the price and temperature relationship.</w:t>
       </w:r>
+    </w:p>
+    <w:p/>
+    <w:p>
+      <w:r>
+        <w:t xml:space="preserve">One use for our database could be to predict what effect current weather conditions should have on the price of potato futures. If temperatures were outside of the optimal range for potato growth for x number of days, we should be able to make an accurate forecast of the future prices of potatoes for that season. This information would allow us to determine if the future prices of potatoes are high or low and we would be able to buy and sell futures accordingly. We have eight years of production, pricing and weather data to analyze and use for our forecasting. </w:t>
+      </w:r>
+    </w:p>
+    <w:p>
+      <w:bookmarkStart w:id="0" w:name="_GoBack"/>
+      <w:bookmarkEnd w:id="0"/>
     </w:p>
     <w:p/>
     <w:p/>

</xml_diff>